<commit_message>
Doku zu hebrew name
</commit_message>
<xml_diff>
--- a/Report Word Version.docx
+++ b/Report Word Version.docx
@@ -17,6 +17,299 @@
       <w:r>
         <w:t>Test Lisa</w:t>
       </w:r>
+    </w:p>
+    <w:p/>
+    <w:p>
+      <w:pPr>
+        <w:rPr>
+          <w:lang w:val="en-US"/>
+        </w:rPr>
+      </w:pPr>
+      <w:r>
+        <w:rPr>
+          <w:lang w:val="en-US"/>
+        </w:rPr>
+        <w:t>How we got the hebrew n</w:t>
+      </w:r>
+      <w:r>
+        <w:rPr>
+          <w:lang w:val="en-US"/>
+        </w:rPr>
+        <w:t>ames:</w:t>
+      </w:r>
+    </w:p>
+    <w:p>
+      <w:pPr>
+        <w:rPr>
+          <w:lang w:val="en-US"/>
+        </w:rPr>
+      </w:pPr>
+      <w:r>
+        <w:rPr>
+          <w:noProof/>
+        </w:rPr>
+        <mc:AlternateContent>
+          <mc:Choice Requires="wpi">
+            <w:drawing>
+              <wp:anchor distT="0" distB="0" distL="114300" distR="114300" simplePos="0" relativeHeight="251659264" behindDoc="0" locked="0" layoutInCell="1" allowOverlap="1" wp14:anchorId="16BF52FD" wp14:editId="4BAF5B0A">
+                <wp:simplePos x="0" y="0"/>
+                <wp:positionH relativeFrom="column">
+                  <wp:posOffset>3807924</wp:posOffset>
+                </wp:positionH>
+                <wp:positionV relativeFrom="paragraph">
+                  <wp:posOffset>4910575</wp:posOffset>
+                </wp:positionV>
+                <wp:extent cx="189720" cy="72720"/>
+                <wp:effectExtent l="95250" t="152400" r="96520" b="156210"/>
+                <wp:wrapNone/>
+                <wp:docPr id="174214869" name="Freihand 4"/>
+                <wp:cNvGraphicFramePr/>
+                <a:graphic xmlns:a="http://schemas.openxmlformats.org/drawingml/2006/main">
+                  <a:graphicData uri="http://schemas.microsoft.com/office/word/2010/wordprocessingInk">
+                    <w14:contentPart bwMode="auto" r:id="rId4">
+                      <w14:nvContentPartPr>
+                        <w14:cNvContentPartPr/>
+                      </w14:nvContentPartPr>
+                      <w14:xfrm>
+                        <a:off x="0" y="0"/>
+                        <a:ext cx="189720" cy="72720"/>
+                      </w14:xfrm>
+                    </w14:contentPart>
+                  </a:graphicData>
+                </a:graphic>
+              </wp:anchor>
+            </w:drawing>
+          </mc:Choice>
+          <mc:Fallback>
+            <w:pict>
+              <v:shapetype w14:anchorId="17F2F6CD" id="_x0000_t75" coordsize="21600,21600" o:spt="75" o:preferrelative="t" path="m@4@5l@4@11@9@11@9@5xe" filled="f" stroked="f">
+                <v:stroke joinstyle="miter"/>
+                <v:formulas>
+                  <v:f eqn="if lineDrawn pixelLineWidth 0"/>
+                  <v:f eqn="sum @0 1 0"/>
+                  <v:f eqn="sum 0 0 @1"/>
+                  <v:f eqn="prod @2 1 2"/>
+                  <v:f eqn="prod @3 21600 pixelWidth"/>
+                  <v:f eqn="prod @3 21600 pixelHeight"/>
+                  <v:f eqn="sum @0 0 1"/>
+                  <v:f eqn="prod @6 1 2"/>
+                  <v:f eqn="prod @7 21600 pixelWidth"/>
+                  <v:f eqn="sum @8 21600 0"/>
+                  <v:f eqn="prod @7 21600 pixelHeight"/>
+                  <v:f eqn="sum @10 21600 0"/>
+                </v:formulas>
+                <v:path o:extrusionok="f" gradientshapeok="t" o:connecttype="rect"/>
+                <o:lock v:ext="edit" aspectratio="t"/>
+              </v:shapetype>
+              <v:shape id="Freihand 4" o:spid="_x0000_s1026" type="#_x0000_t75" style="position:absolute;margin-left:295.6pt;margin-top:378.15pt;width:23.45pt;height:22.75pt;z-index:251659264;visibility:visible;mso-wrap-style:square;mso-wrap-distance-left:9pt;mso-wrap-distance-top:0;mso-wrap-distance-right:9pt;mso-wrap-distance-bottom:0;mso-position-horizontal:absolute;mso-position-horizontal-relative:text;mso-position-vertical:absolute;mso-position-vertical-relative:text" o:gfxdata="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">
+                <v:imagedata r:id="rId5" o:title=""/>
+              </v:shape>
+            </w:pict>
+          </mc:Fallback>
+        </mc:AlternateContent>
+      </w:r>
+      <w:hyperlink r:id="rId6" w:anchor="Regular_season_table" w:history="1">
+        <w:r>
+          <w:rPr>
+            <w:rStyle w:val="Hyperlink"/>
+            <w:lang w:val="en-US"/>
+          </w:rPr>
+          <w:t>2017–18 Israeli Premier League - Wikipedia</w:t>
+        </w:r>
+      </w:hyperlink>
+      <w:r>
+        <w:rPr>
+          <w:lang w:val="en-US"/>
+        </w:rPr>
+        <w:t xml:space="preserve"> as a source</w:t>
+      </w:r>
+      <w:r>
+        <w:rPr>
+          <w:lang w:val="en-US"/>
+        </w:rPr>
+        <w:t xml:space="preserve"> for the final standings of the regular season. With those</w:t>
+      </w:r>
+      <w:r>
+        <w:rPr>
+          <w:lang w:val="en-US"/>
+        </w:rPr>
+        <w:t xml:space="preserve">, </w:t>
+      </w:r>
+      <w:r>
+        <w:rPr>
+          <w:lang w:val="en-US"/>
+        </w:rPr>
+        <w:t xml:space="preserve">the </w:t>
+      </w:r>
+      <w:r>
+        <w:rPr>
+          <w:lang w:val="en-US"/>
+        </w:rPr>
+        <w:t>“</w:t>
+      </w:r>
+      <w:r>
+        <w:rPr>
+          <w:lang w:val="en-US"/>
+        </w:rPr>
+        <w:t>team_rank</w:t>
+      </w:r>
+      <w:r>
+        <w:rPr>
+          <w:lang w:val="en-US"/>
+        </w:rPr>
+        <w:t>”</w:t>
+      </w:r>
+      <w:r>
+        <w:rPr>
+          <w:lang w:val="en-US"/>
+        </w:rPr>
+        <w:t xml:space="preserve"> variable before the 27nth game</w:t>
+      </w:r>
+      <w:r>
+        <w:rPr>
+          <w:lang w:val="en-US"/>
+        </w:rPr>
+        <w:t>, which also had a variable</w:t>
+      </w:r>
+      <w:r>
+        <w:rPr>
+          <w:lang w:val="en-US"/>
+        </w:rPr>
+        <w:t xml:space="preserve"> “played”</w:t>
+      </w:r>
+      <w:r>
+        <w:rPr>
+          <w:lang w:val="en-US"/>
+        </w:rPr>
+        <w:t xml:space="preserve"> (one game after the regular season because the variable shows the rank going into the game) we were abl</w:t>
+      </w:r>
+      <w:r>
+        <w:rPr>
+          <w:lang w:val="en-US"/>
+        </w:rPr>
+        <w:t>e</w:t>
+      </w:r>
+      <w:r>
+        <w:rPr>
+          <w:lang w:val="en-US"/>
+        </w:rPr>
+        <w:t xml:space="preserve"> to match the names to the team variable.</w:t>
+      </w:r>
+      <w:r>
+        <w:rPr>
+          <w:noProof/>
+          <w:lang w:val="en-US"/>
+        </w:rPr>
+        <w:drawing>
+          <wp:inline distT="0" distB="0" distL="0" distR="0" wp14:anchorId="327F643C" wp14:editId="2A4D2918">
+            <wp:extent cx="4128014" cy="2520820"/>
+            <wp:effectExtent l="0" t="0" r="6350" b="0"/>
+            <wp:docPr id="1056169421" name="Grafik 1"/>
+            <wp:cNvGraphicFramePr>
+              <a:graphicFrameLocks xmlns:a="http://schemas.openxmlformats.org/drawingml/2006/main" noChangeAspect="1"/>
+            </wp:cNvGraphicFramePr>
+            <a:graphic xmlns:a="http://schemas.openxmlformats.org/drawingml/2006/main">
+              <a:graphicData uri="http://schemas.openxmlformats.org/drawingml/2006/picture">
+                <pic:pic xmlns:pic="http://schemas.openxmlformats.org/drawingml/2006/picture">
+                  <pic:nvPicPr>
+                    <pic:cNvPr id="0" name="Picture 1"/>
+                    <pic:cNvPicPr>
+                      <a:picLocks noChangeAspect="1" noChangeArrowheads="1"/>
+                    </pic:cNvPicPr>
+                  </pic:nvPicPr>
+                  <pic:blipFill>
+                    <a:blip r:embed="rId7">
+                      <a:extLst>
+                        <a:ext uri="{28A0092B-C50C-407E-A947-70E740481C1C}">
+                          <a14:useLocalDpi xmlns:a14="http://schemas.microsoft.com/office/drawing/2010/main" val="0"/>
+                        </a:ext>
+                      </a:extLst>
+                    </a:blip>
+                    <a:srcRect/>
+                    <a:stretch>
+                      <a:fillRect/>
+                    </a:stretch>
+                  </pic:blipFill>
+                  <pic:spPr bwMode="auto">
+                    <a:xfrm>
+                      <a:off x="0" y="0"/>
+                      <a:ext cx="4130161" cy="2522131"/>
+                    </a:xfrm>
+                    <a:prstGeom prst="rect">
+                      <a:avLst/>
+                    </a:prstGeom>
+                    <a:noFill/>
+                    <a:ln>
+                      <a:noFill/>
+                    </a:ln>
+                  </pic:spPr>
+                </pic:pic>
+              </a:graphicData>
+            </a:graphic>
+          </wp:inline>
+        </w:drawing>
+      </w:r>
+      <w:r>
+        <w:rPr>
+          <w:noProof/>
+          <w:lang w:val="en-US"/>
+        </w:rPr>
+        <w:drawing>
+          <wp:inline distT="0" distB="0" distL="0" distR="0" wp14:anchorId="1EAA7E45" wp14:editId="2E11F7EA">
+            <wp:extent cx="4053364" cy="2325642"/>
+            <wp:effectExtent l="0" t="0" r="4445" b="0"/>
+            <wp:docPr id="1012330370" name="Grafik 2"/>
+            <wp:cNvGraphicFramePr>
+              <a:graphicFrameLocks xmlns:a="http://schemas.openxmlformats.org/drawingml/2006/main" noChangeAspect="1"/>
+            </wp:cNvGraphicFramePr>
+            <a:graphic xmlns:a="http://schemas.openxmlformats.org/drawingml/2006/main">
+              <a:graphicData uri="http://schemas.openxmlformats.org/drawingml/2006/picture">
+                <pic:pic xmlns:pic="http://schemas.openxmlformats.org/drawingml/2006/picture">
+                  <pic:nvPicPr>
+                    <pic:cNvPr id="0" name="Picture 2"/>
+                    <pic:cNvPicPr>
+                      <a:picLocks noChangeAspect="1" noChangeArrowheads="1"/>
+                    </pic:cNvPicPr>
+                  </pic:nvPicPr>
+                  <pic:blipFill>
+                    <a:blip r:embed="rId8">
+                      <a:extLst>
+                        <a:ext uri="{28A0092B-C50C-407E-A947-70E740481C1C}">
+                          <a14:useLocalDpi xmlns:a14="http://schemas.microsoft.com/office/drawing/2010/main" val="0"/>
+                        </a:ext>
+                      </a:extLst>
+                    </a:blip>
+                    <a:srcRect/>
+                    <a:stretch>
+                      <a:fillRect/>
+                    </a:stretch>
+                  </pic:blipFill>
+                  <pic:spPr bwMode="auto">
+                    <a:xfrm>
+                      <a:off x="0" y="0"/>
+                      <a:ext cx="4059259" cy="2329024"/>
+                    </a:xfrm>
+                    <a:prstGeom prst="rect">
+                      <a:avLst/>
+                    </a:prstGeom>
+                    <a:noFill/>
+                    <a:ln>
+                      <a:noFill/>
+                    </a:ln>
+                  </pic:spPr>
+                </pic:pic>
+              </a:graphicData>
+            </a:graphic>
+          </wp:inline>
+        </w:drawing>
+      </w:r>
+    </w:p>
+    <w:p>
+      <w:pPr>
+        <w:rPr>
+          <w:lang w:val="en-US"/>
+        </w:rPr>
+      </w:pPr>
     </w:p>
     <w:sectPr>
       <w:pgSz w:w="11906" w:h="16838"/>
@@ -945,7 +1238,48 @@
       <w:spacing w:val="5"/>
     </w:rPr>
   </w:style>
+  <w:style w:type="character" w:styleId="Hyperlink">
+    <w:name w:val="Hyperlink"/>
+    <w:basedOn w:val="Absatz-Standardschriftart"/>
+    <w:uiPriority w:val="99"/>
+    <w:semiHidden/>
+    <w:unhideWhenUsed/>
+    <w:rsid w:val="00736ADC"/>
+    <w:rPr>
+      <w:color w:val="0000FF"/>
+      <w:u w:val="single"/>
+    </w:rPr>
+  </w:style>
 </w:styles>
+</file>
+
+<file path=word/ink/ink1.xml><?xml version="1.0" encoding="utf-8"?>
+<inkml:ink xmlns:inkml="http://www.w3.org/2003/InkML">
+  <inkml:definitions>
+    <inkml:context xml:id="ctx0">
+      <inkml:inkSource xml:id="inkSrc0">
+        <inkml:traceFormat>
+          <inkml:channel name="X" type="integer" min="-2.14748E9" max="2.14748E9" units="cm"/>
+          <inkml:channel name="Y" type="integer" min="-2.14748E9" max="2.14748E9" units="cm"/>
+        </inkml:traceFormat>
+        <inkml:channelProperties>
+          <inkml:channelProperty channel="X" name="resolution" value="1000" units="1/cm"/>
+          <inkml:channelProperty channel="Y" name="resolution" value="1000" units="1/cm"/>
+        </inkml:channelProperties>
+      </inkml:inkSource>
+      <inkml:timestamp xml:id="ts0" timeString="2025-12-07T15:59:59.186"/>
+    </inkml:context>
+    <inkml:brush xml:id="br0">
+      <inkml:brushProperty name="width" value="0.3" units="cm"/>
+      <inkml:brushProperty name="height" value="0.6" units="cm"/>
+      <inkml:brushProperty name="color" value="#00F900"/>
+      <inkml:brushProperty name="tip" value="rectangle"/>
+      <inkml:brushProperty name="rasterOp" value="maskPen"/>
+      <inkml:brushProperty name="ignorePressure" value="1"/>
+    </inkml:brush>
+  </inkml:definitions>
+  <inkml:trace contextRef="#ctx0" brushRef="#br0">37 0,'432'0,"-427"0,0 1,0-1,-1 0,1 1,0 0,-1 0,6 3,-9-4,0 0,-1 1,1-1,0 1,0-1,0 1,-1-1,1 1,0 0,-1-1,1 1,0 0,-1-1,1 1,-1 0,1 0,-1 0,1 0,-1-1,0 1,1 0,-1 0,0 0,0 0,0 0,0 0,0 0,0 0,0 0,0 0,0 0,0-1,0 1,-1 0,1 0,0 0,-1 0,1 0,0 0,-1-1,1 1,-2 1,-1 2,0 0,0 0,0-1,0 1,-1-1,0 0,1 0,-1 0,-6 3,6-4,1 0,0 0,0 0,0 0,0 0,0 1,0 0,1-1,-1 1,1 0,0 0,0 0,0 1,0-1,0 0,-1 7,1 13,2-20,0 0,0-1,0 1,0 0,0 0,-1-1,1 1,-1 0,0-1,1 1,-1-1,-1 1,1-1,-2 4,2-5,0-1,0 1,0-1,0 0,0 1,0-1,0 0,0 1,0-1,0 0,0 0,0 0,0 0,0 0,0 0,0 0,0-1,-1 1,1 0,0 0,0-1,-1 0,-24-12,21 11,-6-5,1 0,-12-11,15 12,0 1,0 0,0 0,0 0,-1 1,-15-6,7 6,-1 1,0 1,0 0,0 1,0 1,-18 3,-7-2,37-1,-1 1,1-1,0 1,-1 0,1 0,0 0,0 1,0 0,0 0,0 0,-8 6,2 0</inkml:trace>
+</inkml:ink>
 </file>
 
 <file path=word/theme/theme1.xml><?xml version="1.0" encoding="utf-8"?>

</xml_diff>